<commit_message>
initial version of CR20
</commit_message>
<xml_diff>
--- a/server/templates/CR6.docx
+++ b/server/templates/CR6.docx
@@ -149,8 +149,6 @@
       <w:r>
         <w:t xml:space="preserve"> </w:t>
       </w:r>
-      <w:bookmarkStart w:id="0" w:name="_GoBack"/>
-      <w:bookmarkEnd w:id="0"/>
       <w:r>
         <w:t>{company_type}</w:t>
       </w:r>
@@ -560,24 +558,6 @@
               </w:rPr>
               <w:t>{dob}</w:t>
             </w:r>
-            <w:r>
-              <w:rPr>
-                <w:u w:val="single"/>
-              </w:rPr>
-              <w:t xml:space="preserve"> </w:t>
-            </w:r>
-            <w:r>
-              <w:t>[</w:t>
-            </w:r>
-            <w:r>
-              <w:rPr>
-                <w:i/>
-              </w:rPr>
-              <w:t>dd/mm/yyyy</w:t>
-            </w:r>
-            <w:r>
-              <w:t>]</w:t>
-            </w:r>
           </w:p>
         </w:tc>
       </w:tr>
@@ -954,21 +934,8 @@
         </w:rPr>
         <w:t>{dated}</w:t>
       </w:r>
-      <w:r>
-        <w:t xml:space="preserve"> </w:t>
-      </w:r>
-      <w:r>
-        <w:t>[</w:t>
-      </w:r>
-      <w:r>
-        <w:rPr>
-          <w:i/>
-        </w:rPr>
-        <w:t>dd/mm/yyyy</w:t>
-      </w:r>
-      <w:r>
-        <w:t>]</w:t>
-      </w:r>
+      <w:bookmarkStart w:id="0" w:name="_GoBack"/>
+      <w:bookmarkEnd w:id="0"/>
     </w:p>
     <w:p>
       <w:pPr>

</xml_diff>